<commit_message>
Auto-committed on 2022/03/10 週四
</commit_message>
<xml_diff>
--- a/Program/Other/Sharepoint上傳用/測試FT/L5/L5964 L5604/L5604法務進度登錄_修改.docx
+++ b/Program/Other/Sharepoint上傳用/測試FT/L5/L5964 L5604/L5604法務進度登錄_修改.docx
@@ -155,6 +155,9 @@
     </w:p>
     <w:p>
       <w:r>
+        <w:rPr>
+          <w:noProof/>
+        </w:rPr>
         <w:drawing>
           <wp:inline distT="0" distB="0" distL="0" distR="0" wp14:anchorId="05021816" wp14:editId="130EFA46">
             <wp:extent cx="5274310" cy="4121785"/>
@@ -223,6 +226,7 @@
       <w:r>
         <w:rPr>
           <w:rFonts w:ascii="標楷體" w:eastAsia="標楷體" w:hAnsi="標楷體"/>
+          <w:noProof/>
         </w:rPr>
         <w:drawing>
           <wp:inline distT="0" distB="0" distL="0" distR="0" wp14:anchorId="56E71CC8" wp14:editId="7B47FC18">
@@ -263,6 +267,7 @@
       <w:r>
         <w:rPr>
           <w:rFonts w:ascii="標楷體" w:eastAsia="標楷體" w:hAnsi="標楷體"/>
+          <w:noProof/>
         </w:rPr>
         <w:drawing>
           <wp:inline distT="0" distB="0" distL="0" distR="0" wp14:anchorId="3853870B" wp14:editId="77708A88">
@@ -340,6 +345,7 @@
       <w:r>
         <w:rPr>
           <w:rFonts w:ascii="標楷體" w:eastAsia="標楷體" w:hAnsi="標楷體"/>
+          <w:noProof/>
         </w:rPr>
         <w:drawing>
           <wp:inline distT="0" distB="0" distL="0" distR="0" wp14:anchorId="2F802B02" wp14:editId="26C862AE">
@@ -417,6 +423,7 @@
       <w:r>
         <w:rPr>
           <w:rFonts w:ascii="標楷體" w:eastAsia="標楷體" w:hAnsi="標楷體"/>
+          <w:noProof/>
         </w:rPr>
         <w:drawing>
           <wp:inline distT="0" distB="0" distL="0" distR="0" wp14:anchorId="30EF05E7" wp14:editId="5CC2489B">
@@ -494,6 +501,7 @@
       <w:r>
         <w:rPr>
           <w:rFonts w:ascii="標楷體" w:eastAsia="標楷體" w:hAnsi="標楷體"/>
+          <w:noProof/>
         </w:rPr>
         <w:drawing>
           <wp:inline distT="0" distB="0" distL="0" distR="0" wp14:anchorId="76EE49D1" wp14:editId="2E92D94D">
@@ -531,15 +539,39 @@
           </wp:inline>
         </w:drawing>
       </w:r>
-      <w:r>
+    </w:p>
+    <w:p>
+      <w:pPr>
+        <w:pStyle w:val="a7"/>
+        <w:ind w:leftChars="0" w:left="960"/>
+        <w:rPr>
+          <w:rFonts w:ascii="標楷體" w:eastAsia="標楷體" w:hAnsi="標楷體" w:hint="eastAsia"/>
+        </w:rPr>
+      </w:pPr>
+      <w:r>
+        <w:rPr>
+          <w:rFonts w:ascii="標楷體" w:eastAsia="標楷體" w:hAnsi="標楷體" w:hint="eastAsia"/>
+        </w:rPr>
+        <w:t>法務進度=99時,其他記錄內容說明不可空白</w:t>
+      </w:r>
+    </w:p>
+    <w:p>
+      <w:pPr>
+        <w:pStyle w:val="a7"/>
+        <w:ind w:leftChars="0" w:left="960"/>
         <w:rPr>
           <w:rFonts w:ascii="標楷體" w:eastAsia="標楷體" w:hAnsi="標楷體"/>
         </w:rPr>
+      </w:pPr>
+      <w:r>
+        <w:rPr>
+          <w:rFonts w:ascii="標楷體" w:eastAsia="標楷體" w:hAnsi="標楷體"/>
+        </w:rPr>
         <w:drawing>
-          <wp:inline distT="0" distB="0" distL="0" distR="0" wp14:anchorId="640A2439" wp14:editId="741C837C">
-            <wp:extent cx="4448796" cy="1648055"/>
-            <wp:effectExtent l="0" t="0" r="9525" b="9525"/>
-            <wp:docPr id="7" name="圖片 7"/>
+          <wp:inline distT="0" distB="0" distL="0" distR="0" wp14:anchorId="344BE865" wp14:editId="5F1F2CDA">
+            <wp:extent cx="5258534" cy="2638793"/>
+            <wp:effectExtent l="0" t="0" r="0" b="9525"/>
+            <wp:docPr id="8" name="圖片 8"/>
             <wp:cNvGraphicFramePr>
               <a:graphicFrameLocks xmlns:a="http://schemas.openxmlformats.org/drawingml/2006/main" noChangeAspect="1"/>
             </wp:cNvGraphicFramePr>
@@ -559,7 +591,7 @@
                   <pic:spPr>
                     <a:xfrm>
                       <a:off x="0" y="0"/>
-                      <a:ext cx="4448796" cy="1648055"/>
+                      <a:ext cx="5258534" cy="2638793"/>
                     </a:xfrm>
                     <a:prstGeom prst="rect">
                       <a:avLst/>

</xml_diff>